<commit_message>
added both epi and mechanistic word templates
</commit_message>
<xml_diff>
--- a/private/docx-templates/epi-v1.docx
+++ b/private/docx-templates/epi-v1.docx
@@ -15,7 +15,7 @@
     <w:tbl>
       <w:tblPr>
         <w:jc w:val="left"/>
-        <w:tblInd w:w="-5" w:type="dxa"/>
+        <w:tblInd w:w="-10" w:type="dxa"/>
         <w:tblBorders>
           <w:top w:val="single" w:sz="4" w:space="0" w:color="000001"/>
           <w:left w:val="single" w:sz="4" w:space="0" w:color="000001"/>
@@ -26,14 +26,16 @@
         </w:tblBorders>
         <w:tblCellMar>
           <w:top w:w="0" w:type="dxa"/>
-          <w:left w:w="103" w:type="dxa"/>
+          <w:left w:w="98" w:type="dxa"/>
           <w:bottom w:w="0" w:type="dxa"/>
           <w:right w:w="108" w:type="dxa"/>
         </w:tblCellMar>
       </w:tblPr>
       <w:tblGrid>
-        <w:gridCol w:w="4426"/>
-        <w:gridCol w:w="4410"/>
+        <w:gridCol w:w="2945"/>
+        <w:gridCol w:w="1480"/>
+        <w:gridCol w:w="1465"/>
+        <w:gridCol w:w="2945"/>
       </w:tblGrid>
       <w:tr>
         <w:trPr>
@@ -41,7 +43,52 @@
         </w:trPr>
         <w:tc>
           <w:tcPr>
-            <w:tcW w:w="8836" w:type="dxa"/>
+            <w:tcW w:w="8835" w:type="dxa"/>
+            <w:gridSpan w:val="4"/>
+            <w:tcBorders>
+              <w:top w:val="single" w:sz="4" w:space="0" w:color="000001"/>
+              <w:left w:val="single" w:sz="4" w:space="0" w:color="000001"/>
+              <w:bottom w:val="single" w:sz="4" w:space="0" w:color="000001"/>
+              <w:insideH w:val="single" w:sz="4" w:space="0" w:color="000001"/>
+              <w:right w:val="single" w:sz="4" w:space="0" w:color="000001"/>
+              <w:insideV w:val="single" w:sz="4" w:space="0" w:color="000001"/>
+            </w:tcBorders>
+            <w:shd w:fill="FFFFFF" w:val="clear"/>
+            <w:tcMar>
+              <w:left w:w="98" w:type="dxa"/>
+            </w:tcMar>
+          </w:tcPr>
+          <w:p>
+            <w:pPr>
+              <w:pStyle w:val="Normal"/>
+              <w:spacing w:before="40" w:after="40"/>
+              <w:jc w:val="center"/>
+              <w:rPr>
+                <w:rFonts w:cs="Arial" w:ascii="Arial" w:hAnsi="Arial"/>
+                <w:b/>
+                <w:sz w:val="22"/>
+                <w:szCs w:val="22"/>
+              </w:rPr>
+            </w:pPr>
+            <w:r>
+              <w:rPr>
+                <w:rFonts w:cs="Arial" w:ascii="Arial" w:hAnsi="Arial"/>
+                <w:b/>
+                <w:sz w:val="22"/>
+                <w:szCs w:val="22"/>
+              </w:rPr>
+              <w:t>{reference.name}</w:t>
+            </w:r>
+          </w:p>
+        </w:tc>
+      </w:tr>
+      <w:tr>
+        <w:trPr>
+          <w:cantSplit w:val="false"/>
+        </w:trPr>
+        <w:tc>
+          <w:tcPr>
+            <w:tcW w:w="4425" w:type="dxa"/>
             <w:gridSpan w:val="2"/>
             <w:tcBorders>
               <w:top w:val="single" w:sz="4" w:space="0" w:color="000001"/>
@@ -53,73 +100,11 @@
             </w:tcBorders>
             <w:shd w:fill="FFFFFF" w:val="clear"/>
             <w:tcMar>
-              <w:left w:w="103" w:type="dxa"/>
+              <w:left w:w="98" w:type="dxa"/>
             </w:tcMar>
           </w:tcPr>
           <w:p>
             <w:pPr>
-              <w:pStyle w:val="Normal"/>
-              <w:spacing w:before="40" w:after="40"/>
-              <w:jc w:val="center"/>
-              <w:rPr>
-                <w:rFonts w:cs="Arial" w:ascii="Arial" w:hAnsi="Arial"/>
-                <w:b/>
-                <w:sz w:val="22"/>
-                <w:szCs w:val="22"/>
-              </w:rPr>
-            </w:pPr>
-            <w:r>
-              <w:rPr>
-                <w:rFonts w:cs="Arial" w:ascii="Arial" w:hAnsi="Arial"/>
-                <w:b/>
-                <w:sz w:val="22"/>
-                <w:szCs w:val="22"/>
-              </w:rPr>
-              <w:t>{</w:t>
-            </w:r>
-            <w:r>
-              <w:rPr>
-                <w:rFonts w:cs="Arial" w:ascii="Arial" w:hAnsi="Arial"/>
-                <w:b/>
-                <w:sz w:val="22"/>
-                <w:szCs w:val="22"/>
-              </w:rPr>
-              <w:t>reference.name</w:t>
-            </w:r>
-            <w:r>
-              <w:rPr>
-                <w:rFonts w:cs="Arial" w:ascii="Arial" w:hAnsi="Arial"/>
-                <w:b/>
-                <w:sz w:val="22"/>
-                <w:szCs w:val="22"/>
-              </w:rPr>
-              <w:t>}</w:t>
-            </w:r>
-          </w:p>
-        </w:tc>
-      </w:tr>
-      <w:tr>
-        <w:trPr>
-          <w:cantSplit w:val="false"/>
-        </w:trPr>
-        <w:tc>
-          <w:tcPr>
-            <w:tcW w:w="4426" w:type="dxa"/>
-            <w:tcBorders>
-              <w:top w:val="single" w:sz="4" w:space="0" w:color="000001"/>
-              <w:left w:val="single" w:sz="4" w:space="0" w:color="000001"/>
-              <w:bottom w:val="single" w:sz="4" w:space="0" w:color="000001"/>
-              <w:insideH w:val="single" w:sz="4" w:space="0" w:color="000001"/>
-              <w:right w:val="single" w:sz="4" w:space="0" w:color="000001"/>
-              <w:insideV w:val="single" w:sz="4" w:space="0" w:color="000001"/>
-            </w:tcBorders>
-            <w:shd w:fill="FFFFFF" w:val="clear"/>
-            <w:tcMar>
-              <w:left w:w="103" w:type="dxa"/>
-            </w:tcMar>
-          </w:tcPr>
-          <w:p>
-            <w:pPr>
               <w:pStyle w:val="Tablesubheadings"/>
               <w:spacing w:before="40" w:after="40"/>
               <w:rPr>
@@ -130,119 +115,13 @@
               <w:rPr>
                 <w:szCs w:val="24"/>
               </w:rPr>
-              <w:t>Related References</w:t>
+              <w:t>Dates</w:t>
             </w:r>
           </w:p>
         </w:tc>
         <w:tc>
           <w:tcPr>
             <w:tcW w:w="4410" w:type="dxa"/>
-            <w:tcBorders>
-              <w:top w:val="single" w:sz="4" w:space="0" w:color="000001"/>
-              <w:left w:val="single" w:sz="4" w:space="0" w:color="000001"/>
-              <w:bottom w:val="single" w:sz="4" w:space="0" w:color="000001"/>
-              <w:insideH w:val="single" w:sz="4" w:space="0" w:color="000001"/>
-              <w:right w:val="single" w:sz="4" w:space="0" w:color="000001"/>
-              <w:insideV w:val="single" w:sz="4" w:space="0" w:color="000001"/>
-            </w:tcBorders>
-            <w:shd w:fill="FFFFFF" w:val="clear"/>
-            <w:tcMar>
-              <w:left w:w="103" w:type="dxa"/>
-            </w:tcMar>
-          </w:tcPr>
-          <w:p>
-            <w:pPr>
-              <w:pStyle w:val="Tablesubheadings"/>
-              <w:spacing w:before="40" w:after="40"/>
-              <w:rPr>
-                <w:szCs w:val="24"/>
-              </w:rPr>
-            </w:pPr>
-            <w:r>
-              <w:rPr>
-                <w:szCs w:val="24"/>
-              </w:rPr>
-              <w:t>Geographic Location</w:t>
-            </w:r>
-          </w:p>
-        </w:tc>
-      </w:tr>
-      <w:tr>
-        <w:trPr>
-          <w:cantSplit w:val="false"/>
-        </w:trPr>
-        <w:tc>
-          <w:tcPr>
-            <w:tcW w:w="4426" w:type="dxa"/>
-            <w:tcBorders>
-              <w:top w:val="single" w:sz="4" w:space="0" w:color="000001"/>
-              <w:left w:val="single" w:sz="4" w:space="0" w:color="000001"/>
-              <w:bottom w:val="single" w:sz="4" w:space="0" w:color="000001"/>
-              <w:insideH w:val="single" w:sz="4" w:space="0" w:color="000001"/>
-              <w:right w:val="single" w:sz="4" w:space="0" w:color="000001"/>
-              <w:insideV w:val="single" w:sz="4" w:space="0" w:color="000001"/>
-            </w:tcBorders>
-            <w:shd w:fill="FFFFFF" w:val="clear"/>
-            <w:tcMar>
-              <w:left w:w="103" w:type="dxa"/>
-            </w:tcMar>
-          </w:tcPr>
-          <w:p>
-            <w:pPr>
-              <w:pStyle w:val="Normal"/>
-              <w:spacing w:before="40" w:after="40"/>
-              <w:rPr>
-                <w:szCs w:val="24"/>
-              </w:rPr>
-            </w:pPr>
-            <w:r>
-              <w:rPr>
-                <w:szCs w:val="24"/>
-              </w:rPr>
-              <w:t>{enrollmentDates}</w:t>
-            </w:r>
-          </w:p>
-        </w:tc>
-        <w:tc>
-          <w:tcPr>
-            <w:tcW w:w="4410" w:type="dxa"/>
-            <w:tcBorders>
-              <w:top w:val="single" w:sz="4" w:space="0" w:color="000001"/>
-              <w:left w:val="single" w:sz="4" w:space="0" w:color="000001"/>
-              <w:bottom w:val="single" w:sz="4" w:space="0" w:color="000001"/>
-              <w:insideH w:val="single" w:sz="4" w:space="0" w:color="000001"/>
-              <w:right w:val="single" w:sz="4" w:space="0" w:color="000001"/>
-              <w:insideV w:val="single" w:sz="4" w:space="0" w:color="000001"/>
-            </w:tcBorders>
-            <w:shd w:fill="FFFFFF" w:val="clear"/>
-            <w:tcMar>
-              <w:left w:w="103" w:type="dxa"/>
-            </w:tcMar>
-          </w:tcPr>
-          <w:p>
-            <w:pPr>
-              <w:pStyle w:val="Normal"/>
-              <w:spacing w:before="40" w:after="40"/>
-              <w:rPr>
-                <w:szCs w:val="24"/>
-              </w:rPr>
-            </w:pPr>
-            <w:r>
-              <w:rPr>
-                <w:szCs w:val="24"/>
-              </w:rPr>
-              <w:t>{location}</w:t>
-            </w:r>
-          </w:p>
-        </w:tc>
-      </w:tr>
-      <w:tr>
-        <w:trPr>
-          <w:cantSplit w:val="false"/>
-        </w:trPr>
-        <w:tc>
-          <w:tcPr>
-            <w:tcW w:w="8836" w:type="dxa"/>
             <w:gridSpan w:val="2"/>
             <w:tcBorders>
               <w:top w:val="single" w:sz="4" w:space="0" w:color="000001"/>
@@ -254,7 +133,7 @@
             </w:tcBorders>
             <w:shd w:fill="FFFFFF" w:val="clear"/>
             <w:tcMar>
-              <w:left w:w="103" w:type="dxa"/>
+              <w:left w:w="98" w:type="dxa"/>
             </w:tcMar>
           </w:tcPr>
           <w:p>
@@ -269,7 +148,7 @@
               <w:rPr>
                 <w:szCs w:val="24"/>
               </w:rPr>
-              <w:t xml:space="preserve">Population Characteristics </w:t>
+              <w:t>Geographic Location</w:t>
             </w:r>
           </w:p>
         </w:tc>
@@ -280,7 +159,8 @@
         </w:trPr>
         <w:tc>
           <w:tcPr>
-            <w:tcW w:w="4426" w:type="dxa"/>
+            <w:tcW w:w="4425" w:type="dxa"/>
+            <w:gridSpan w:val="2"/>
             <w:tcBorders>
               <w:top w:val="single" w:sz="4" w:space="0" w:color="000001"/>
               <w:left w:val="single" w:sz="4" w:space="0" w:color="000001"/>
@@ -291,30 +171,29 @@
             </w:tcBorders>
             <w:shd w:fill="FFFFFF" w:val="clear"/>
             <w:tcMar>
-              <w:left w:w="103" w:type="dxa"/>
+              <w:left w:w="98" w:type="dxa"/>
             </w:tcMar>
           </w:tcPr>
           <w:p>
             <w:pPr>
-              <w:pStyle w:val="Tablesubheadings"/>
-              <w:spacing w:before="40" w:after="40"/>
-              <w:rPr>
-                <w:i/>
-                <w:szCs w:val="24"/>
-              </w:rPr>
-            </w:pPr>
-            <w:r>
-              <w:rPr>
-                <w:i/>
-                <w:szCs w:val="24"/>
-              </w:rPr>
-              <w:t xml:space="preserve">Exposed Cohort and Ascertainment </w:t>
+              <w:pStyle w:val="Normal"/>
+              <w:spacing w:before="40" w:after="40"/>
+              <w:rPr>
+                <w:szCs w:val="24"/>
+              </w:rPr>
+            </w:pPr>
+            <w:r>
+              <w:rPr>
+                <w:szCs w:val="24"/>
+              </w:rPr>
+              <w:t>{enrollmentDates}</w:t>
             </w:r>
           </w:p>
         </w:tc>
         <w:tc>
           <w:tcPr>
             <w:tcW w:w="4410" w:type="dxa"/>
+            <w:gridSpan w:val="2"/>
             <w:tcBorders>
               <w:top w:val="single" w:sz="4" w:space="0" w:color="000001"/>
               <w:left w:val="single" w:sz="4" w:space="0" w:color="000001"/>
@@ -325,7 +204,118 @@
             </w:tcBorders>
             <w:shd w:fill="FFFFFF" w:val="clear"/>
             <w:tcMar>
-              <w:left w:w="103" w:type="dxa"/>
+              <w:left w:w="98" w:type="dxa"/>
+            </w:tcMar>
+          </w:tcPr>
+          <w:p>
+            <w:pPr>
+              <w:pStyle w:val="Normal"/>
+              <w:spacing w:before="40" w:after="40"/>
+              <w:rPr>
+                <w:szCs w:val="24"/>
+              </w:rPr>
+            </w:pPr>
+            <w:r>
+              <w:rPr>
+                <w:szCs w:val="24"/>
+              </w:rPr>
+              <w:t>{location}</w:t>
+            </w:r>
+          </w:p>
+        </w:tc>
+      </w:tr>
+      <w:tr>
+        <w:trPr>
+          <w:cantSplit w:val="false"/>
+        </w:trPr>
+        <w:tc>
+          <w:tcPr>
+            <w:tcW w:w="8835" w:type="dxa"/>
+            <w:gridSpan w:val="4"/>
+            <w:tcBorders>
+              <w:top w:val="single" w:sz="4" w:space="0" w:color="000001"/>
+              <w:left w:val="single" w:sz="4" w:space="0" w:color="000001"/>
+              <w:bottom w:val="single" w:sz="4" w:space="0" w:color="000001"/>
+              <w:insideH w:val="single" w:sz="4" w:space="0" w:color="000001"/>
+              <w:right w:val="single" w:sz="4" w:space="0" w:color="000001"/>
+              <w:insideV w:val="single" w:sz="4" w:space="0" w:color="000001"/>
+            </w:tcBorders>
+            <w:shd w:fill="FFFFFF" w:val="clear"/>
+            <w:tcMar>
+              <w:left w:w="98" w:type="dxa"/>
+            </w:tcMar>
+          </w:tcPr>
+          <w:p>
+            <w:pPr>
+              <w:pStyle w:val="Tablesubheadings"/>
+              <w:spacing w:before="40" w:after="40"/>
+              <w:rPr>
+                <w:szCs w:val="24"/>
+              </w:rPr>
+            </w:pPr>
+            <w:r>
+              <w:rPr>
+                <w:szCs w:val="24"/>
+              </w:rPr>
+              <w:t xml:space="preserve">Population Characteristics </w:t>
+            </w:r>
+          </w:p>
+        </w:tc>
+      </w:tr>
+      <w:tr>
+        <w:trPr>
+          <w:cantSplit w:val="false"/>
+        </w:trPr>
+        <w:tc>
+          <w:tcPr>
+            <w:tcW w:w="4425" w:type="dxa"/>
+            <w:gridSpan w:val="2"/>
+            <w:tcBorders>
+              <w:top w:val="single" w:sz="4" w:space="0" w:color="000001"/>
+              <w:left w:val="single" w:sz="4" w:space="0" w:color="000001"/>
+              <w:bottom w:val="single" w:sz="4" w:space="0" w:color="000001"/>
+              <w:insideH w:val="single" w:sz="4" w:space="0" w:color="000001"/>
+              <w:right w:val="single" w:sz="4" w:space="0" w:color="000001"/>
+              <w:insideV w:val="single" w:sz="4" w:space="0" w:color="000001"/>
+            </w:tcBorders>
+            <w:shd w:fill="FFFFFF" w:val="clear"/>
+            <w:tcMar>
+              <w:left w:w="98" w:type="dxa"/>
+            </w:tcMar>
+          </w:tcPr>
+          <w:p>
+            <w:pPr>
+              <w:pStyle w:val="Tablesubheadings"/>
+              <w:spacing w:before="40" w:after="40"/>
+              <w:rPr>
+                <w:i/>
+                <w:szCs w:val="24"/>
+              </w:rPr>
+            </w:pPr>
+            <w:r>
+              <w:rPr>
+                <w:i/>
+                <w:szCs w:val="24"/>
+              </w:rPr>
+              <w:t xml:space="preserve">Exposed Cohort and Ascertainment </w:t>
+            </w:r>
+          </w:p>
+        </w:tc>
+        <w:tc>
+          <w:tcPr>
+            <w:tcW w:w="4410" w:type="dxa"/>
+            <w:gridSpan w:val="2"/>
+            <w:tcBorders>
+              <w:top w:val="single" w:sz="4" w:space="0" w:color="000001"/>
+              <w:left w:val="single" w:sz="4" w:space="0" w:color="000001"/>
+              <w:bottom w:val="single" w:sz="4" w:space="0" w:color="000001"/>
+              <w:insideH w:val="single" w:sz="4" w:space="0" w:color="000001"/>
+              <w:right w:val="single" w:sz="4" w:space="0" w:color="000001"/>
+              <w:insideV w:val="single" w:sz="4" w:space="0" w:color="000001"/>
+            </w:tcBorders>
+            <w:shd w:fill="FFFFFF" w:val="clear"/>
+            <w:tcMar>
+              <w:left w:w="98" w:type="dxa"/>
             </w:tcMar>
           </w:tcPr>
           <w:p>
@@ -354,7 +344,8 @@
         </w:trPr>
         <w:tc>
           <w:tcPr>
-            <w:tcW w:w="4426" w:type="dxa"/>
+            <w:tcW w:w="4425" w:type="dxa"/>
+            <w:gridSpan w:val="2"/>
             <w:vMerge w:val="restart"/>
             <w:tcBorders>
               <w:top w:val="single" w:sz="4" w:space="0" w:color="000001"/>
@@ -366,7 +357,7 @@
             </w:tcBorders>
             <w:shd w:fill="FFFFFF" w:val="clear"/>
             <w:tcMar>
-              <w:left w:w="103" w:type="dxa"/>
+              <w:left w:w="98" w:type="dxa"/>
             </w:tcMar>
           </w:tcPr>
           <w:p>
@@ -378,6 +369,7 @@
               <w:outlineLvl w:val="1"/>
               <w:rPr>
                 <w:szCs w:val="24"/>
+                <w:u w:val="none"/>
               </w:rPr>
             </w:pPr>
             <w:r>
@@ -385,6 +377,56 @@
                 <w:szCs w:val="24"/>
                 <w:u w:val="single"/>
               </w:rPr>
+              <w:t>Population description</w:t>
+            </w:r>
+            <w:r>
+              <w:rPr>
+                <w:szCs w:val="24"/>
+                <w:u w:val="single"/>
+              </w:rPr>
+              <w:t>:</w:t>
+            </w:r>
+            <w:r>
+              <w:rPr>
+                <w:szCs w:val="24"/>
+                <w:u w:val="none"/>
+              </w:rPr>
+              <w:t xml:space="preserve"> </w:t>
+            </w:r>
+          </w:p>
+          <w:p>
+            <w:pPr>
+              <w:pStyle w:val="Normal"/>
+              <w:spacing w:before="40" w:after="40"/>
+              <w:outlineLvl w:val="1"/>
+              <w:rPr>
+                <w:szCs w:val="24"/>
+              </w:rPr>
+            </w:pPr>
+            <w:r>
+              <w:rPr>
+                <w:szCs w:val="24"/>
+              </w:rPr>
+              <w:t>{populationDescription}</w:t>
+            </w:r>
+          </w:p>
+          <w:p>
+            <w:pPr>
+              <w:pStyle w:val="Normal"/>
+              <w:keepNext/>
+              <w:keepLines/>
+              <w:spacing w:before="40" w:after="40"/>
+              <w:outlineLvl w:val="1"/>
+              <w:rPr>
+                <w:szCs w:val="24"/>
+                <w:u w:val="none"/>
+              </w:rPr>
+            </w:pPr>
+            <w:r>
+              <w:rPr>
+                <w:szCs w:val="24"/>
+                <w:u w:val="single"/>
+              </w:rPr>
               <w:t>Eligibility criteria:</w:t>
             </w:r>
             <w:r>
@@ -394,17 +436,24 @@
               </w:rPr>
               <w:t xml:space="preserve"> </w:t>
             </w:r>
-            <w:r>
-              <w:rPr>
-                <w:szCs w:val="24"/>
-              </w:rPr>
-              <w:t>{populationDescription}</w:t>
+          </w:p>
+          <w:p>
+            <w:pPr>
+              <w:pStyle w:val="Normal"/>
+              <w:spacing w:before="40" w:after="40"/>
+              <w:outlineLvl w:val="1"/>
+              <w:rPr/>
+            </w:pPr>
+            <w:r>
+              <w:rPr/>
+              <w:t>{eligibilityDescription}</w:t>
             </w:r>
           </w:p>
         </w:tc>
         <w:tc>
           <w:tcPr>
             <w:tcW w:w="4410" w:type="dxa"/>
+            <w:gridSpan w:val="2"/>
             <w:tcBorders>
               <w:top w:val="single" w:sz="4" w:space="0" w:color="000001"/>
               <w:left w:val="single" w:sz="4" w:space="0" w:color="000001"/>
@@ -415,7 +464,7 @@
             </w:tcBorders>
             <w:shd w:fill="FFFFFF" w:val="clear"/>
             <w:tcMar>
-              <w:left w:w="103" w:type="dxa"/>
+              <w:left w:w="98" w:type="dxa"/>
             </w:tcMar>
           </w:tcPr>
           <w:p>
@@ -444,7 +493,8 @@
         </w:trPr>
         <w:tc>
           <w:tcPr>
-            <w:tcW w:w="4426" w:type="dxa"/>
+            <w:tcW w:w="4425" w:type="dxa"/>
+            <w:gridSpan w:val="2"/>
             <w:vMerge w:val="continue"/>
             <w:tcBorders>
               <w:top w:val="single" w:sz="4" w:space="0" w:color="000001"/>
@@ -456,7 +506,7 @@
             </w:tcBorders>
             <w:shd w:fill="FFFFFF" w:val="clear"/>
             <w:tcMar>
-              <w:left w:w="103" w:type="dxa"/>
+              <w:left w:w="98" w:type="dxa"/>
             </w:tcMar>
           </w:tcPr>
           <w:p>
@@ -480,6 +530,7 @@
         <w:tc>
           <w:tcPr>
             <w:tcW w:w="4410" w:type="dxa"/>
+            <w:gridSpan w:val="2"/>
             <w:tcBorders>
               <w:top w:val="single" w:sz="4" w:space="0" w:color="000001"/>
               <w:left w:val="single" w:sz="4" w:space="0" w:color="000001"/>
@@ -490,7 +541,7 @@
             </w:tcBorders>
             <w:shd w:fill="FFFFFF" w:val="clear"/>
             <w:tcMar>
-              <w:left w:w="103" w:type="dxa"/>
+              <w:left w:w="98" w:type="dxa"/>
             </w:tcMar>
           </w:tcPr>
           <w:p>
@@ -507,7 +558,7 @@
                 <w:i/>
                 <w:szCs w:val="24"/>
               </w:rPr>
-              <w:t xml:space="preserve">All-cause and all-cancer mortality </w:t>
+              <w:t>Outcome data source</w:t>
             </w:r>
           </w:p>
         </w:tc>
@@ -519,7 +570,8 @@
         </w:trPr>
         <w:tc>
           <w:tcPr>
-            <w:tcW w:w="4426" w:type="dxa"/>
+            <w:tcW w:w="4425" w:type="dxa"/>
+            <w:gridSpan w:val="2"/>
             <w:vMerge w:val="continue"/>
             <w:tcBorders>
               <w:top w:val="single" w:sz="4" w:space="0" w:color="000001"/>
@@ -531,7 +583,7 @@
             </w:tcBorders>
             <w:shd w:fill="FFFFFF" w:val="clear"/>
             <w:tcMar>
-              <w:left w:w="103" w:type="dxa"/>
+              <w:left w:w="98" w:type="dxa"/>
             </w:tcMar>
           </w:tcPr>
           <w:p>
@@ -555,42 +607,6 @@
         <w:tc>
           <w:tcPr>
             <w:tcW w:w="4410" w:type="dxa"/>
-            <w:tcBorders>
-              <w:top w:val="single" w:sz="4" w:space="0" w:color="000001"/>
-              <w:left w:val="single" w:sz="4" w:space="0" w:color="000001"/>
-              <w:bottom w:val="single" w:sz="4" w:space="0" w:color="000001"/>
-              <w:insideH w:val="single" w:sz="4" w:space="0" w:color="000001"/>
-              <w:right w:val="single" w:sz="4" w:space="0" w:color="000001"/>
-              <w:insideV w:val="single" w:sz="4" w:space="0" w:color="000001"/>
-            </w:tcBorders>
-            <w:shd w:fill="FFFFFF" w:val="clear"/>
-            <w:tcMar>
-              <w:left w:w="103" w:type="dxa"/>
-            </w:tcMar>
-          </w:tcPr>
-          <w:p>
-            <w:pPr>
-              <w:pStyle w:val="Normal"/>
-              <w:spacing w:before="40" w:after="40"/>
-              <w:rPr>
-                <w:szCs w:val="24"/>
-              </w:rPr>
-            </w:pPr>
-            <w:r>
-              <w:rPr>
-                <w:szCs w:val="24"/>
-              </w:rPr>
-            </w:r>
-          </w:p>
-        </w:tc>
-      </w:tr>
-      <w:tr>
-        <w:trPr>
-          <w:cantSplit w:val="false"/>
-        </w:trPr>
-        <w:tc>
-          <w:tcPr>
-            <w:tcW w:w="8836" w:type="dxa"/>
             <w:gridSpan w:val="2"/>
             <w:tcBorders>
               <w:top w:val="single" w:sz="4" w:space="0" w:color="000001"/>
@@ -602,22 +618,22 @@
             </w:tcBorders>
             <w:shd w:fill="FFFFFF" w:val="clear"/>
             <w:tcMar>
-              <w:left w:w="103" w:type="dxa"/>
+              <w:left w:w="98" w:type="dxa"/>
             </w:tcMar>
           </w:tcPr>
           <w:p>
             <w:pPr>
-              <w:pStyle w:val="Tablesubheadings"/>
-              <w:spacing w:before="40" w:after="40"/>
-              <w:rPr>
-                <w:szCs w:val="24"/>
-              </w:rPr>
-            </w:pPr>
-            <w:r>
-              <w:rPr>
-                <w:szCs w:val="24"/>
-              </w:rPr>
-              <w:t>Study Design and Analytical Methods/ Control for Confounding</w:t>
+              <w:pStyle w:val="Normal"/>
+              <w:spacing w:before="40" w:after="40"/>
+              <w:rPr>
+                <w:szCs w:val="24"/>
+              </w:rPr>
+            </w:pPr>
+            <w:r>
+              <w:rPr>
+                <w:szCs w:val="24"/>
+              </w:rPr>
+              <w:t>{outcomeDataSource}</w:t>
             </w:r>
           </w:p>
         </w:tc>
@@ -628,7 +644,45 @@
         </w:trPr>
         <w:tc>
           <w:tcPr>
-            <w:tcW w:w="8836" w:type="dxa"/>
+            <w:tcW w:w="8835" w:type="dxa"/>
+            <w:gridSpan w:val="4"/>
+            <w:tcBorders>
+              <w:top w:val="single" w:sz="4" w:space="0" w:color="000001"/>
+              <w:left w:val="single" w:sz="4" w:space="0" w:color="000001"/>
+              <w:bottom w:val="single" w:sz="4" w:space="0" w:color="000001"/>
+              <w:insideH w:val="single" w:sz="4" w:space="0" w:color="000001"/>
+              <w:right w:val="single" w:sz="4" w:space="0" w:color="000001"/>
+              <w:insideV w:val="single" w:sz="4" w:space="0" w:color="000001"/>
+            </w:tcBorders>
+            <w:shd w:fill="FFFFFF" w:val="clear"/>
+            <w:tcMar>
+              <w:left w:w="98" w:type="dxa"/>
+            </w:tcMar>
+          </w:tcPr>
+          <w:p>
+            <w:pPr>
+              <w:pStyle w:val="Tablesubheadings"/>
+              <w:spacing w:before="40" w:after="40"/>
+              <w:rPr>
+                <w:szCs w:val="24"/>
+              </w:rPr>
+            </w:pPr>
+            <w:r>
+              <w:rPr>
+                <w:szCs w:val="24"/>
+              </w:rPr>
+              <w:t>Exposure Data and Information Assessment</w:t>
+            </w:r>
+          </w:p>
+        </w:tc>
+      </w:tr>
+      <w:tr>
+        <w:trPr>
+          <w:cantSplit w:val="false"/>
+        </w:trPr>
+        <w:tc>
+          <w:tcPr>
+            <w:tcW w:w="4425" w:type="dxa"/>
             <w:gridSpan w:val="2"/>
             <w:tcBorders>
               <w:top w:val="single" w:sz="4" w:space="0" w:color="000001"/>
@@ -640,35 +694,30 @@
             </w:tcBorders>
             <w:shd w:fill="FFFFFF" w:val="clear"/>
             <w:tcMar>
-              <w:left w:w="103" w:type="dxa"/>
+              <w:left w:w="98" w:type="dxa"/>
             </w:tcMar>
           </w:tcPr>
           <w:p>
             <w:pPr>
-              <w:pStyle w:val="Normal"/>
-              <w:keepNext/>
-              <w:keepLines/>
-              <w:spacing w:before="40" w:after="40"/>
-              <w:outlineLvl w:val="1"/>
-              <w:rPr>
-                <w:szCs w:val="24"/>
-              </w:rPr>
-            </w:pPr>
-            <w:r>
-              <w:rPr>
-                <w:szCs w:val="24"/>
-              </w:rPr>
+              <w:pStyle w:val="Tablesubheadings"/>
+              <w:spacing w:before="40" w:after="40"/>
+              <w:rPr>
+                <w:i/>
+                <w:szCs w:val="24"/>
+              </w:rPr>
+            </w:pPr>
+            <w:r>
+              <w:rPr>
+                <w:i/>
+                <w:szCs w:val="24"/>
+              </w:rPr>
+              <w:t xml:space="preserve">Exposure: Levels </w:t>
             </w:r>
           </w:p>
         </w:tc>
-      </w:tr>
-      <w:tr>
-        <w:trPr>
-          <w:cantSplit w:val="false"/>
-        </w:trPr>
         <w:tc>
           <w:tcPr>
-            <w:tcW w:w="8836" w:type="dxa"/>
+            <w:tcW w:w="4410" w:type="dxa"/>
             <w:gridSpan w:val="2"/>
             <w:tcBorders>
               <w:top w:val="single" w:sz="4" w:space="0" w:color="000001"/>
@@ -680,7 +729,7 @@
             </w:tcBorders>
             <w:shd w:fill="FFFFFF" w:val="clear"/>
             <w:tcMar>
-              <w:left w:w="103" w:type="dxa"/>
+              <w:left w:w="98" w:type="dxa"/>
             </w:tcMar>
           </w:tcPr>
           <w:p>
@@ -688,25 +737,29 @@
               <w:pStyle w:val="Tablesubheadings"/>
               <w:spacing w:before="40" w:after="40"/>
               <w:rPr>
-                <w:szCs w:val="24"/>
-              </w:rPr>
-            </w:pPr>
-            <w:r>
-              <w:rPr>
-                <w:szCs w:val="24"/>
-              </w:rPr>
-              <w:t>Exposure Data and Information Assessment</w:t>
+                <w:i/>
+                <w:szCs w:val="24"/>
+              </w:rPr>
+            </w:pPr>
+            <w:r>
+              <w:rPr>
+                <w:i/>
+                <w:szCs w:val="24"/>
+              </w:rPr>
+              <w:t>Exposure Assessment</w:t>
             </w:r>
           </w:p>
         </w:tc>
       </w:tr>
       <w:tr>
         <w:trPr>
+          <w:trHeight w:val="287" w:hRule="atLeast"/>
           <w:cantSplit w:val="false"/>
         </w:trPr>
         <w:tc>
           <w:tcPr>
-            <w:tcW w:w="4426" w:type="dxa"/>
+            <w:tcW w:w="4425" w:type="dxa"/>
+            <w:gridSpan w:val="2"/>
             <w:tcBorders>
               <w:top w:val="single" w:sz="4" w:space="0" w:color="000001"/>
               <w:left w:val="single" w:sz="4" w:space="0" w:color="000001"/>
@@ -717,30 +770,64 @@
             </w:tcBorders>
             <w:shd w:fill="FFFFFF" w:val="clear"/>
             <w:tcMar>
-              <w:left w:w="103" w:type="dxa"/>
+              <w:left w:w="98" w:type="dxa"/>
             </w:tcMar>
           </w:tcPr>
           <w:p>
             <w:pPr>
-              <w:pStyle w:val="Tablesubheadings"/>
-              <w:spacing w:before="40" w:after="40"/>
-              <w:rPr>
-                <w:i/>
-                <w:szCs w:val="24"/>
-              </w:rPr>
-            </w:pPr>
-            <w:r>
-              <w:rPr>
-                <w:i/>
-                <w:szCs w:val="24"/>
-              </w:rPr>
-              <w:t>Exposure: Levels and Co-Exposures</w:t>
+              <w:pStyle w:val="Normal"/>
+              <w:spacing w:before="40" w:after="40"/>
+              <w:rPr>
+                <w:szCs w:val="24"/>
+                <w:u w:val="none"/>
+              </w:rPr>
+            </w:pPr>
+            <w:r>
+              <w:rPr>
+                <w:szCs w:val="24"/>
+                <w:u w:val="single"/>
+              </w:rPr>
+              <w:t>Exposure Level:</w:t>
+            </w:r>
+            <w:r>
+              <w:rPr>
+                <w:szCs w:val="24"/>
+                <w:u w:val="none"/>
+              </w:rPr>
+              <w:t xml:space="preserve"> {exposureLevel}</w:t>
+            </w:r>
+          </w:p>
+          <w:p>
+            <w:pPr>
+              <w:pStyle w:val="Normal"/>
+              <w:spacing w:before="40" w:after="40"/>
+              <w:rPr>
+                <w:szCs w:val="24"/>
+                <w:u w:val="none"/>
+              </w:rPr>
+            </w:pPr>
+            <w:r>
+              <w:rPr>
+                <w:b w:val="false"/>
+                <w:bCs w:val="false"/>
+                <w:szCs w:val="24"/>
+                <w:u w:val="single"/>
+              </w:rPr>
+              <w:t>Analytical method:</w:t>
+            </w:r>
+            <w:r>
+              <w:rPr>
+                <w:szCs w:val="24"/>
+                <w:u w:val="none"/>
+              </w:rPr>
+              <w:t xml:space="preserve"> {analyticalMethod}</w:t>
             </w:r>
           </w:p>
         </w:tc>
         <w:tc>
           <w:tcPr>
             <w:tcW w:w="4410" w:type="dxa"/>
+            <w:gridSpan w:val="2"/>
             <w:tcBorders>
               <w:top w:val="single" w:sz="4" w:space="0" w:color="000001"/>
               <w:left w:val="single" w:sz="4" w:space="0" w:color="000001"/>
@@ -751,24 +838,22 @@
             </w:tcBorders>
             <w:shd w:fill="FFFFFF" w:val="clear"/>
             <w:tcMar>
-              <w:left w:w="103" w:type="dxa"/>
+              <w:left w:w="98" w:type="dxa"/>
             </w:tcMar>
           </w:tcPr>
           <w:p>
             <w:pPr>
-              <w:pStyle w:val="Tablesubheadings"/>
-              <w:spacing w:before="40" w:after="40"/>
-              <w:rPr>
-                <w:i/>
-                <w:szCs w:val="24"/>
-              </w:rPr>
-            </w:pPr>
-            <w:r>
-              <w:rPr>
-                <w:i/>
-                <w:szCs w:val="24"/>
-              </w:rPr>
-              <w:t>Exposure Assessment</w:t>
+              <w:pStyle w:val="Normal"/>
+              <w:spacing w:before="40" w:after="40"/>
+              <w:rPr>
+                <w:szCs w:val="24"/>
+              </w:rPr>
+            </w:pPr>
+            <w:r>
+              <w:rPr>
+                <w:szCs w:val="24"/>
+              </w:rPr>
+              <w:t>{exposureAssessmentMethod}</w:t>
             </w:r>
           </w:p>
         </w:tc>
@@ -779,8 +864,70 @@
         </w:trPr>
         <w:tc>
           <w:tcPr>
-            <w:tcW w:w="4426" w:type="dxa"/>
-            <w:vMerge w:val="restart"/>
+            <w:tcW w:w="2945" w:type="dxa"/>
+            <w:tcBorders>
+              <w:top w:val="single" w:sz="4" w:space="0" w:color="000001"/>
+              <w:left w:val="single" w:sz="4" w:space="0" w:color="000001"/>
+              <w:bottom w:val="single" w:sz="4" w:space="0" w:color="000001"/>
+              <w:insideH w:val="single" w:sz="4" w:space="0" w:color="000001"/>
+              <w:right w:val="nil"/>
+              <w:insideV w:val="nil"/>
+            </w:tcBorders>
+            <w:shd w:fill="FFFFFF" w:val="clear"/>
+            <w:tcMar>
+              <w:left w:w="98" w:type="dxa"/>
+            </w:tcMar>
+          </w:tcPr>
+          <w:p>
+            <w:pPr>
+              <w:pStyle w:val="Tablesubheadings"/>
+              <w:spacing w:before="40" w:after="40"/>
+              <w:rPr>
+                <w:i/>
+                <w:szCs w:val="24"/>
+              </w:rPr>
+            </w:pPr>
+            <w:r>
+              <w:rPr>
+                <w:i/>
+                <w:szCs w:val="24"/>
+              </w:rPr>
+              <w:t>Principal Strengths</w:t>
+            </w:r>
+          </w:p>
+        </w:tc>
+        <w:tc>
+          <w:tcPr>
+            <w:tcW w:w="2945" w:type="dxa"/>
+            <w:gridSpan w:val="2"/>
+            <w:tcBorders>
+              <w:top w:val="single" w:sz="4" w:space="0" w:color="000001"/>
+              <w:left w:val="single" w:sz="4" w:space="0" w:color="000001"/>
+              <w:bottom w:val="single" w:sz="4" w:space="0" w:color="000001"/>
+              <w:insideH w:val="single" w:sz="4" w:space="0" w:color="000001"/>
+              <w:right w:val="nil"/>
+              <w:insideV w:val="nil"/>
+            </w:tcBorders>
+            <w:shd w:fill="FFFFFF" w:val="clear"/>
+            <w:tcMar>
+              <w:left w:w="98" w:type="dxa"/>
+            </w:tcMar>
+          </w:tcPr>
+          <w:p>
+            <w:pPr>
+              <w:pStyle w:val="Tablesubheadings"/>
+              <w:spacing w:before="40" w:after="40"/>
+              <w:rPr/>
+            </w:pPr>
+            <w:r>
+              <w:rPr/>
+              <w:t>Principal Limitations</w:t>
+            </w:r>
+          </w:p>
+        </w:tc>
+        <w:tc>
+          <w:tcPr>
+            <w:tcW w:w="2945" w:type="dxa"/>
             <w:tcBorders>
               <w:top w:val="single" w:sz="4" w:space="0" w:color="000001"/>
               <w:left w:val="single" w:sz="4" w:space="0" w:color="000001"/>
@@ -791,11 +938,45 @@
             </w:tcBorders>
             <w:shd w:fill="FFFFFF" w:val="clear"/>
             <w:tcMar>
-              <w:left w:w="103" w:type="dxa"/>
+              <w:left w:w="98" w:type="dxa"/>
             </w:tcMar>
           </w:tcPr>
           <w:p>
             <w:pPr>
+              <w:pStyle w:val="Tablesubheadings"/>
+              <w:spacing w:before="40" w:after="40"/>
+              <w:rPr/>
+            </w:pPr>
+            <w:r>
+              <w:rPr/>
+              <w:t>Notes</w:t>
+            </w:r>
+          </w:p>
+        </w:tc>
+      </w:tr>
+      <w:tr>
+        <w:trPr>
+          <w:trHeight w:val="260" w:hRule="atLeast"/>
+          <w:cantSplit w:val="false"/>
+        </w:trPr>
+        <w:tc>
+          <w:tcPr>
+            <w:tcW w:w="2945" w:type="dxa"/>
+            <w:tcBorders>
+              <w:top w:val="single" w:sz="4" w:space="0" w:color="000001"/>
+              <w:left w:val="single" w:sz="4" w:space="0" w:color="000001"/>
+              <w:bottom w:val="single" w:sz="4" w:space="0" w:color="000001"/>
+              <w:insideH w:val="single" w:sz="4" w:space="0" w:color="000001"/>
+              <w:right w:val="nil"/>
+              <w:insideV w:val="nil"/>
+            </w:tcBorders>
+            <w:shd w:fill="FFFFFF" w:val="clear"/>
+            <w:tcMar>
+              <w:left w:w="98" w:type="dxa"/>
+            </w:tcMar>
+          </w:tcPr>
+          <w:p>
+            <w:pPr>
               <w:pStyle w:val="Normal"/>
               <w:spacing w:before="40" w:after="40"/>
               <w:rPr>
@@ -806,12 +987,46 @@
               <w:rPr>
                 <w:szCs w:val="24"/>
               </w:rPr>
+              <w:t>{strengths}</w:t>
             </w:r>
           </w:p>
         </w:tc>
         <w:tc>
           <w:tcPr>
-            <w:tcW w:w="4410" w:type="dxa"/>
+            <w:tcW w:w="2945" w:type="dxa"/>
+            <w:gridSpan w:val="2"/>
+            <w:tcBorders>
+              <w:top w:val="single" w:sz="4" w:space="0" w:color="000001"/>
+              <w:left w:val="single" w:sz="4" w:space="0" w:color="000001"/>
+              <w:bottom w:val="single" w:sz="4" w:space="0" w:color="000001"/>
+              <w:insideH w:val="single" w:sz="4" w:space="0" w:color="000001"/>
+              <w:right w:val="nil"/>
+              <w:insideV w:val="nil"/>
+            </w:tcBorders>
+            <w:shd w:fill="FFFFFF" w:val="clear"/>
+            <w:tcMar>
+              <w:left w:w="98" w:type="dxa"/>
+            </w:tcMar>
+          </w:tcPr>
+          <w:p>
+            <w:pPr>
+              <w:pStyle w:val="Normal"/>
+              <w:spacing w:before="40" w:after="40"/>
+              <w:rPr>
+                <w:szCs w:val="24"/>
+              </w:rPr>
+            </w:pPr>
+            <w:r>
+              <w:rPr>
+                <w:szCs w:val="24"/>
+              </w:rPr>
+              <w:t>{limitations}</w:t>
+            </w:r>
+          </w:p>
+        </w:tc>
+        <w:tc>
+          <w:tcPr>
+            <w:tcW w:w="2945" w:type="dxa"/>
             <w:tcBorders>
               <w:top w:val="single" w:sz="4" w:space="0" w:color="000001"/>
               <w:left w:val="single" w:sz="4" w:space="0" w:color="000001"/>
@@ -822,7 +1037,7 @@
             </w:tcBorders>
             <w:shd w:fill="FFFFFF" w:val="clear"/>
             <w:tcMar>
-              <w:left w:w="103" w:type="dxa"/>
+              <w:left w:w="98" w:type="dxa"/>
             </w:tcMar>
           </w:tcPr>
           <w:p>
@@ -837,150 +1052,7 @@
               <w:rPr>
                 <w:szCs w:val="24"/>
               </w:rPr>
-            </w:r>
-          </w:p>
-        </w:tc>
-      </w:tr>
-      <w:tr>
-        <w:trPr>
-          <w:trHeight w:val="232" w:hRule="atLeast"/>
-          <w:cantSplit w:val="false"/>
-        </w:trPr>
-        <w:tc>
-          <w:tcPr>
-            <w:tcW w:w="4426" w:type="dxa"/>
-            <w:vMerge w:val="continue"/>
-            <w:tcBorders>
-              <w:top w:val="single" w:sz="4" w:space="0" w:color="000001"/>
-              <w:left w:val="single" w:sz="4" w:space="0" w:color="000001"/>
-              <w:bottom w:val="single" w:sz="4" w:space="0" w:color="000001"/>
-              <w:insideH w:val="single" w:sz="4" w:space="0" w:color="000001"/>
-              <w:right w:val="single" w:sz="4" w:space="0" w:color="000001"/>
-              <w:insideV w:val="single" w:sz="4" w:space="0" w:color="000001"/>
-            </w:tcBorders>
-            <w:shd w:fill="FFFFFF" w:val="clear"/>
-            <w:tcMar>
-              <w:left w:w="103" w:type="dxa"/>
-            </w:tcMar>
-          </w:tcPr>
-          <w:p>
-            <w:pPr>
-              <w:pStyle w:val="Normal"/>
-              <w:spacing w:before="40" w:after="40"/>
-              <w:rPr>
-                <w:sz w:val="22"/>
-                <w:szCs w:val="24"/>
-              </w:rPr>
-            </w:pPr>
-            <w:r>
-              <w:rPr>
-                <w:sz w:val="22"/>
-                <w:szCs w:val="24"/>
-              </w:rPr>
-            </w:r>
-          </w:p>
-        </w:tc>
-        <w:tc>
-          <w:tcPr>
-            <w:tcW w:w="4410" w:type="dxa"/>
-            <w:tcBorders>
-              <w:top w:val="single" w:sz="4" w:space="0" w:color="000001"/>
-              <w:left w:val="single" w:sz="4" w:space="0" w:color="000001"/>
-              <w:bottom w:val="single" w:sz="4" w:space="0" w:color="000001"/>
-              <w:insideH w:val="single" w:sz="4" w:space="0" w:color="000001"/>
-              <w:right w:val="single" w:sz="4" w:space="0" w:color="000001"/>
-              <w:insideV w:val="single" w:sz="4" w:space="0" w:color="000001"/>
-            </w:tcBorders>
-            <w:shd w:fill="FFFFFF" w:val="clear"/>
-            <w:tcMar>
-              <w:left w:w="103" w:type="dxa"/>
-            </w:tcMar>
-          </w:tcPr>
-          <w:p>
-            <w:pPr>
-              <w:pStyle w:val="Normal"/>
-              <w:spacing w:before="40" w:after="40"/>
-              <w:rPr>
-                <w:szCs w:val="24"/>
-              </w:rPr>
-            </w:pPr>
-            <w:r>
-              <w:rPr>
-                <w:szCs w:val="24"/>
-              </w:rPr>
-            </w:r>
-          </w:p>
-        </w:tc>
-      </w:tr>
-      <w:tr>
-        <w:trPr>
-          <w:cantSplit w:val="false"/>
-        </w:trPr>
-        <w:tc>
-          <w:tcPr>
-            <w:tcW w:w="4426" w:type="dxa"/>
-            <w:tcBorders>
-              <w:top w:val="single" w:sz="4" w:space="0" w:color="000001"/>
-              <w:left w:val="single" w:sz="4" w:space="0" w:color="000001"/>
-              <w:bottom w:val="single" w:sz="4" w:space="0" w:color="000001"/>
-              <w:insideH w:val="single" w:sz="4" w:space="0" w:color="000001"/>
-              <w:right w:val="single" w:sz="4" w:space="0" w:color="000001"/>
-              <w:insideV w:val="single" w:sz="4" w:space="0" w:color="000001"/>
-            </w:tcBorders>
-            <w:shd w:fill="FFFFFF" w:val="clear"/>
-            <w:tcMar>
-              <w:left w:w="103" w:type="dxa"/>
-            </w:tcMar>
-          </w:tcPr>
-          <w:p>
-            <w:pPr>
-              <w:pStyle w:val="Tablesubheadings"/>
-              <w:spacing w:before="40" w:after="40"/>
-              <w:rPr>
-                <w:i/>
-                <w:szCs w:val="24"/>
-              </w:rPr>
-            </w:pPr>
-            <w:r>
-              <w:rPr>
-                <w:i/>
-                <w:szCs w:val="24"/>
-              </w:rPr>
-              <w:t>Assessment: Other Exposures</w:t>
-            </w:r>
-          </w:p>
-        </w:tc>
-        <w:tc>
-          <w:tcPr>
-            <w:tcW w:w="4410" w:type="dxa"/>
-            <w:tcBorders>
-              <w:top w:val="single" w:sz="4" w:space="0" w:color="000001"/>
-              <w:left w:val="single" w:sz="4" w:space="0" w:color="000001"/>
-              <w:bottom w:val="single" w:sz="4" w:space="0" w:color="000001"/>
-              <w:insideH w:val="single" w:sz="4" w:space="0" w:color="000001"/>
-              <w:right w:val="single" w:sz="4" w:space="0" w:color="000001"/>
-              <w:insideV w:val="single" w:sz="4" w:space="0" w:color="000001"/>
-            </w:tcBorders>
-            <w:shd w:fill="FFFFFF" w:val="clear"/>
-            <w:tcMar>
-              <w:left w:w="103" w:type="dxa"/>
-            </w:tcMar>
-          </w:tcPr>
-          <w:p>
-            <w:pPr>
-              <w:pStyle w:val="Tablesubheadings"/>
-              <w:spacing w:before="40" w:after="40"/>
-              <w:rPr>
-                <w:i/>
-                <w:szCs w:val="24"/>
-              </w:rPr>
-            </w:pPr>
-            <w:r>
-              <w:rPr>
-                <w:i/>
-                <w:szCs w:val="24"/>
-              </w:rPr>
-              <w:t>Disease Assessment</w:t>
+              <w:t>{notes}</w:t>
             </w:r>
           </w:p>
         </w:tc>
@@ -992,9 +1064,10 @@
         </w:trPr>
         <w:tc>
           <w:tcPr>
-            <w:tcW w:w="4426" w:type="dxa"/>
+            <w:tcW w:w="8835" w:type="dxa"/>
+            <w:gridSpan w:val="4"/>
             <w:tcBorders>
-              <w:top w:val="single" w:sz="4" w:space="0" w:color="000001"/>
+              <w:top w:val="nil"/>
               <w:left w:val="single" w:sz="4" w:space="0" w:color="000001"/>
               <w:bottom w:val="single" w:sz="4" w:space="0" w:color="000001"/>
               <w:insideH w:val="single" w:sz="4" w:space="0" w:color="000001"/>
@@ -1003,29 +1076,37 @@
             </w:tcBorders>
             <w:shd w:fill="FFFFFF" w:val="clear"/>
             <w:tcMar>
-              <w:left w:w="103" w:type="dxa"/>
+              <w:left w:w="98" w:type="dxa"/>
             </w:tcMar>
           </w:tcPr>
           <w:p>
             <w:pPr>
-              <w:pStyle w:val="Normal"/>
-              <w:spacing w:before="40" w:after="40"/>
-              <w:rPr>
-                <w:szCs w:val="24"/>
-              </w:rPr>
-            </w:pPr>
-            <w:r>
-              <w:rPr>
-                <w:szCs w:val="24"/>
-              </w:rPr>
+              <w:pStyle w:val="Tablesubheadings"/>
+              <w:spacing w:before="40" w:after="40"/>
+              <w:rPr>
+                <w:szCs w:val="24"/>
+              </w:rPr>
+            </w:pPr>
+            <w:r>
+              <w:rPr>
+                <w:szCs w:val="24"/>
+              </w:rPr>
+              <w:t>Observations</w:t>
             </w:r>
           </w:p>
         </w:tc>
+      </w:tr>
+      <w:tr>
+        <w:trPr>
+          <w:trHeight w:val="610" w:hRule="atLeast"/>
+          <w:cantSplit w:val="false"/>
+        </w:trPr>
         <w:tc>
           <w:tcPr>
-            <w:tcW w:w="4410" w:type="dxa"/>
+            <w:tcW w:w="8835" w:type="dxa"/>
+            <w:gridSpan w:val="4"/>
             <w:tcBorders>
-              <w:top w:val="single" w:sz="4" w:space="0" w:color="000001"/>
+              <w:top w:val="nil"/>
               <w:left w:val="single" w:sz="4" w:space="0" w:color="000001"/>
               <w:bottom w:val="single" w:sz="4" w:space="0" w:color="000001"/>
               <w:insideH w:val="single" w:sz="4" w:space="0" w:color="000001"/>
@@ -1034,9 +1115,311 @@
             </w:tcBorders>
             <w:shd w:fill="FFFFFF" w:val="clear"/>
             <w:tcMar>
-              <w:left w:w="103" w:type="dxa"/>
+              <w:left w:w="98" w:type="dxa"/>
             </w:tcMar>
           </w:tcPr>
+          <w:tbl>
+            <w:tblPr>
+              <w:tblW w:w="8625" w:type="dxa"/>
+              <w:jc w:val="left"/>
+              <w:tblInd w:w="0" w:type="dxa"/>
+              <w:tblBorders>
+                <w:top w:val="nil"/>
+                <w:left w:val="nil"/>
+                <w:bottom w:val="nil"/>
+                <w:insideH w:val="nil"/>
+                <w:right w:val="nil"/>
+                <w:insideV w:val="nil"/>
+              </w:tblBorders>
+              <w:tblCellMar>
+                <w:top w:w="55" w:type="dxa"/>
+                <w:left w:w="55" w:type="dxa"/>
+                <w:bottom w:w="55" w:type="dxa"/>
+                <w:right w:w="55" w:type="dxa"/>
+              </w:tblCellMar>
+            </w:tblPr>
+            <w:tblGrid>
+              <w:gridCol w:w="4312"/>
+              <w:gridCol w:w="4313"/>
+            </w:tblGrid>
+            <w:tr>
+              <w:trPr>
+                <w:cantSplit w:val="false"/>
+              </w:trPr>
+              <w:tc>
+                <w:tcPr>
+                  <w:tcW w:w="4312" w:type="dxa"/>
+                  <w:tcBorders>
+                    <w:top w:val="nil"/>
+                    <w:left w:val="nil"/>
+                    <w:bottom w:val="nil"/>
+                    <w:insideH w:val="nil"/>
+                    <w:right w:val="nil"/>
+                    <w:insideV w:val="nil"/>
+                  </w:tcBorders>
+                  <w:shd w:fill="auto" w:val="clear"/>
+                </w:tcPr>
+                <w:p>
+                  <w:pPr>
+                    <w:pStyle w:val="TableContents"/>
+                    <w:spacing w:before="40" w:after="40"/>
+                    <w:rPr>
+                      <w:b/>
+                      <w:bCs/>
+                    </w:rPr>
+                  </w:pPr>
+                  <w:r>
+                    <w:rPr>
+                      <w:b/>
+                      <w:bCs/>
+                    </w:rPr>
+                    <w:t>{</w:t>
+                  </w:r>
+                  <w:r>
+                    <w:rPr>
+                      <w:b/>
+                      <w:bCs/>
+                    </w:rPr>
+                    <w:t>#</w:t>
+                  </w:r>
+                  <w:r>
+                    <w:rPr>
+                      <w:b/>
+                      <w:bCs/>
+                    </w:rPr>
+                    <w:t>results}{cancerSite}</w:t>
+                  </w:r>
+                </w:p>
+                <w:p>
+                  <w:pPr>
+                    <w:pStyle w:val="TableContents"/>
+                    <w:spacing w:before="40" w:after="40"/>
+                    <w:rPr/>
+                  </w:pPr>
+                  <w:r>
+                    <w:rPr/>
+                  </w:r>
+                </w:p>
+                <w:p>
+                  <w:pPr>
+                    <w:pStyle w:val="TableContents"/>
+                    <w:spacing w:before="40" w:after="40"/>
+                    <w:rPr>
+                      <w:b w:val="false"/>
+                      <w:bCs w:val="false"/>
+                    </w:rPr>
+                  </w:pPr>
+                  <w:r>
+                    <w:rPr>
+                      <w:b w:val="false"/>
+                      <w:bCs w:val="false"/>
+                    </w:rPr>
+                    <w:t>Covariates controlled for include:</w:t>
+                  </w:r>
+                  <w:r>
+                    <w:rPr>
+                      <w:b/>
+                      <w:bCs/>
+                    </w:rPr>
+                    <w:t xml:space="preserve"> </w:t>
+                  </w:r>
+                  <w:r>
+                    <w:rPr>
+                      <w:b w:val="false"/>
+                      <w:bCs w:val="false"/>
+                    </w:rPr>
+                    <w:t>{covariatesList}</w:t>
+                  </w:r>
+                </w:p>
+                <w:p>
+                  <w:pPr>
+                    <w:pStyle w:val="TableContents"/>
+                    <w:rPr/>
+                  </w:pPr>
+                  <w:r>
+                    <w:rPr/>
+                  </w:r>
+                </w:p>
+                <w:p>
+                  <w:pPr>
+                    <w:pStyle w:val="TableContents"/>
+                    <w:spacing w:before="40" w:after="40"/>
+                    <w:rPr/>
+                  </w:pPr>
+                  <w:r>
+                    <w:rPr/>
+                    <w:t>{covariatesControlledText}</w:t>
+                  </w:r>
+                </w:p>
+                <w:p>
+                  <w:pPr>
+                    <w:pStyle w:val="TableContents"/>
+                    <w:spacing w:before="40" w:after="40"/>
+                    <w:rPr/>
+                  </w:pPr>
+                  <w:r>
+                    <w:rPr/>
+                  </w:r>
+                </w:p>
+                <w:p>
+                  <w:pPr>
+                    <w:pStyle w:val="TableContents"/>
+                    <w:spacing w:before="40" w:after="40"/>
+                    <w:rPr/>
+                  </w:pPr>
+                  <w:r>
+                    <w:rPr>
+                      <w:b w:val="false"/>
+                      <w:bCs w:val="false"/>
+                      <w:u w:val="single"/>
+                    </w:rPr>
+                    <w:t>Trend test:</w:t>
+                  </w:r>
+                  <w:r>
+                    <w:rPr/>
+                    <w:t xml:space="preserve"> {trendTest}</w:t>
+                  </w:r>
+                </w:p>
+              </w:tc>
+              <w:tc>
+                <w:tcPr>
+                  <w:tcW w:w="4313" w:type="dxa"/>
+                  <w:tcBorders>
+                    <w:top w:val="nil"/>
+                    <w:left w:val="nil"/>
+                    <w:bottom w:val="nil"/>
+                    <w:insideH w:val="nil"/>
+                    <w:right w:val="nil"/>
+                    <w:insideV w:val="nil"/>
+                  </w:tcBorders>
+                  <w:shd w:fill="auto" w:val="clear"/>
+                </w:tcPr>
+                <w:tbl>
+                  <w:tblPr>
+                    <w:tblW w:w="4203" w:type="dxa"/>
+                    <w:jc w:val="left"/>
+                    <w:tblInd w:w="0" w:type="dxa"/>
+                    <w:tblBorders>
+                      <w:top w:val="nil"/>
+                      <w:left w:val="nil"/>
+                      <w:bottom w:val="nil"/>
+                      <w:insideH w:val="nil"/>
+                      <w:right w:val="nil"/>
+                      <w:insideV w:val="nil"/>
+                    </w:tblBorders>
+                    <w:tblCellMar>
+                      <w:top w:w="55" w:type="dxa"/>
+                      <w:left w:w="55" w:type="dxa"/>
+                      <w:bottom w:w="55" w:type="dxa"/>
+                      <w:right w:w="55" w:type="dxa"/>
+                    </w:tblCellMar>
+                  </w:tblPr>
+                  <w:tblGrid>
+                    <w:gridCol w:w="1619"/>
+                    <w:gridCol w:w="915"/>
+                    <w:gridCol w:w="1669"/>
+                  </w:tblGrid>
+                  <w:tr>
+                    <w:trPr>
+                      <w:cantSplit w:val="false"/>
+                    </w:trPr>
+                    <w:tc>
+                      <w:tcPr>
+                        <w:tcW w:w="1619" w:type="dxa"/>
+                        <w:tcBorders>
+                          <w:top w:val="nil"/>
+                          <w:left w:val="nil"/>
+                          <w:bottom w:val="nil"/>
+                          <w:insideH w:val="nil"/>
+                          <w:right w:val="nil"/>
+                          <w:insideV w:val="nil"/>
+                        </w:tcBorders>
+                        <w:shd w:fill="auto" w:val="clear"/>
+                      </w:tcPr>
+                      <w:p>
+                        <w:pPr>
+                          <w:pStyle w:val="TableContents"/>
+                          <w:spacing w:before="40" w:after="40"/>
+                          <w:rPr/>
+                        </w:pPr>
+                        <w:r>
+                          <w:rPr/>
+                          <w:t>{#riskEstimates}{exposureCategory}</w:t>
+                        </w:r>
+                      </w:p>
+                    </w:tc>
+                    <w:tc>
+                      <w:tcPr>
+                        <w:tcW w:w="915" w:type="dxa"/>
+                        <w:tcBorders>
+                          <w:top w:val="nil"/>
+                          <w:left w:val="nil"/>
+                          <w:bottom w:val="nil"/>
+                          <w:insideH w:val="nil"/>
+                          <w:right w:val="nil"/>
+                          <w:insideV w:val="nil"/>
+                        </w:tcBorders>
+                        <w:shd w:fill="auto" w:val="clear"/>
+                      </w:tcPr>
+                      <w:p>
+                        <w:pPr>
+                          <w:pStyle w:val="TableContents"/>
+                          <w:spacing w:before="40" w:after="40"/>
+                          <w:rPr/>
+                        </w:pPr>
+                        <w:r>
+                          <w:rPr/>
+                          <w:t>{numberExposed}</w:t>
+                        </w:r>
+                      </w:p>
+                    </w:tc>
+                    <w:tc>
+                      <w:tcPr>
+                        <w:tcW w:w="1669" w:type="dxa"/>
+                        <w:tcBorders>
+                          <w:top w:val="nil"/>
+                          <w:left w:val="nil"/>
+                          <w:bottom w:val="nil"/>
+                          <w:insideH w:val="nil"/>
+                          <w:right w:val="nil"/>
+                          <w:insideV w:val="nil"/>
+                        </w:tcBorders>
+                        <w:shd w:fill="auto" w:val="clear"/>
+                      </w:tcPr>
+                      <w:p>
+                        <w:pPr>
+                          <w:pStyle w:val="TableContents"/>
+                          <w:spacing w:before="40" w:after="40"/>
+                          <w:rPr/>
+                        </w:pPr>
+                        <w:r>
+                          <w:rPr/>
+                          <w:t>{riskFormatted}{/riskEstimates}</w:t>
+                        </w:r>
+                      </w:p>
+                    </w:tc>
+                  </w:tr>
+                </w:tbl>
+                <w:p>
+                  <w:pPr>
+                    <w:pStyle w:val="Normal"/>
+                    <w:widowControl/>
+                    <w:tabs>
+                      <w:tab w:val="left" w:pos="144" w:leader="none"/>
+                    </w:tabs>
+                    <w:bidi w:val="0"/>
+                    <w:spacing w:before="40" w:after="40"/>
+                    <w:jc w:val="left"/>
+                    <w:rPr/>
+                  </w:pPr>
+                  <w:r>
+                    <w:rPr/>
+                    <w:t>{/results}</w:t>
+                  </w:r>
+                </w:p>
+              </w:tc>
+            </w:tr>
+          </w:tbl>
           <w:p>
             <w:pPr>
               <w:pStyle w:val="Normal"/>
@@ -1714,6 +2097,24 @@
     <w:name w:val="ListLabel 5"/>
     <w:rPr>
       <w:rFonts w:cs="Wingdings"/>
+    </w:rPr>
+  </w:style>
+  <w:style w:type="character" w:styleId="Bullets">
+    <w:name w:val="Bullets"/>
+    <w:rPr>
+      <w:rFonts w:ascii="OpenSymbol" w:hAnsi="OpenSymbol" w:eastAsia="OpenSymbol" w:cs="OpenSymbol"/>
+    </w:rPr>
+  </w:style>
+  <w:style w:type="character" w:styleId="ListLabel6">
+    <w:name w:val="ListLabel 6"/>
+    <w:rPr>
+      <w:rFonts w:cs="Symbol"/>
+    </w:rPr>
+  </w:style>
+  <w:style w:type="character" w:styleId="ListLabel7">
+    <w:name w:val="ListLabel 7"/>
+    <w:rPr>
+      <w:rFonts w:cs="OpenSymbol"/>
     </w:rPr>
   </w:style>
   <w:style w:type="paragraph" w:styleId="Heading">

</xml_diff>